<commit_message>
update resume format (Feb)
</commit_message>
<xml_diff>
--- a/Doc/DataAnalyst/Wesley_Lau_Resume.docx
+++ b/Doc/DataAnalyst/Wesley_Lau_Resume.docx
@@ -19,7 +19,7 @@
       </w:tblGrid>
       <w:tr>
         <w:trPr>
-          <w:trHeight w:val="530"/>
+          <w:trHeight w:val="620"/>
         </w:trPr>
         <w:tc>
           <w:tcPr>
@@ -212,6 +212,7 @@
     <w:p>
       <w:pPr>
         <w:pStyle w:val="Heading1"/>
+        <w:spacing w:after="0"/>
         <w:rPr>
           <w:rFonts w:asciiTheme="minorHAnsi" w:hAnsiTheme="minorHAnsi" w:cstheme="minorHAnsi"/>
           <w:color w:val="auto"/>
@@ -361,6 +362,7 @@
     <w:p>
       <w:pPr>
         <w:pStyle w:val="Heading1"/>
+        <w:spacing w:after="0"/>
         <w:rPr>
           <w:rFonts w:asciiTheme="minorHAnsi" w:hAnsiTheme="minorHAnsi" w:cstheme="minorHAnsi"/>
           <w:color w:val="auto"/>
@@ -411,26 +413,14 @@
       <w:pPr>
         <w:rPr>
           <w:rStyle w:val="CapsExpandedColored"/>
-          <w:color w:val="auto"/>
-        </w:rPr>
-      </w:pPr>
-      <w:r>
-        <w:rPr>
-          <w:color w:val="auto"/>
-        </w:rPr>
-        <w:t>Credential ID</w:t>
-      </w:r>
-      <w:r>
-        <w:rPr>
-          <w:color w:val="auto"/>
-        </w:rPr>
-        <w:t xml:space="preserve">: </w:t>
-      </w:r>
-      <w:r>
-        <w:rPr>
-          <w:color w:val="auto"/>
-        </w:rPr>
-        <w:t>86UA4C6X1F1F</w:t>
+          <w:color w:val="A6A6A6" w:themeColor="background1" w:themeShade="A6"/>
+        </w:rPr>
+      </w:pPr>
+      <w:r>
+        <w:rPr>
+          <w:color w:val="A6A6A6" w:themeColor="background1" w:themeShade="A6"/>
+        </w:rPr>
+        <w:t>Credential ID: 86UA4C6X1F1F</w:t>
       </w:r>
     </w:p>
     <w:p>
@@ -470,31 +460,19 @@
       <w:pPr>
         <w:rPr>
           <w:rStyle w:val="CapsExpandedColored"/>
-          <w:color w:val="auto"/>
-        </w:rPr>
-      </w:pPr>
-      <w:r>
-        <w:rPr>
-          <w:color w:val="auto"/>
-        </w:rPr>
-        <w:t>Credential ID</w:t>
-      </w:r>
-      <w:r>
-        <w:rPr>
-          <w:color w:val="auto"/>
-        </w:rPr>
-        <w:t xml:space="preserve">: </w:t>
-      </w:r>
-      <w:r>
-        <w:rPr>
-          <w:color w:val="auto"/>
-        </w:rPr>
-        <w:t>2FA6R2B257GJ</w:t>
+          <w:color w:val="A6A6A6" w:themeColor="background1" w:themeShade="A6"/>
+        </w:rPr>
+      </w:pPr>
+      <w:r>
+        <w:rPr>
+          <w:color w:val="A6A6A6" w:themeColor="background1" w:themeShade="A6"/>
+        </w:rPr>
+        <w:t>Credential ID: 2FA6R2B257GJ</w:t>
       </w:r>
       <w:r>
         <w:rPr>
           <w:rStyle w:val="CapsExpandedColored"/>
-          <w:color w:val="auto"/>
+          <w:color w:val="A6A6A6" w:themeColor="background1" w:themeShade="A6"/>
         </w:rPr>
         <w:t xml:space="preserve"> </w:t>
       </w:r>
@@ -541,26 +519,14 @@
     <w:p>
       <w:pPr>
         <w:rPr>
-          <w:color w:val="auto"/>
-        </w:rPr>
-      </w:pPr>
-      <w:r>
-        <w:rPr>
-          <w:color w:val="auto"/>
-        </w:rPr>
-        <w:t>Credential ID</w:t>
-      </w:r>
-      <w:r>
-        <w:rPr>
-          <w:color w:val="auto"/>
-        </w:rPr>
-        <w:t xml:space="preserve">: </w:t>
-      </w:r>
-      <w:r>
-        <w:rPr>
-          <w:color w:val="auto"/>
-        </w:rPr>
-        <w:t>QSDA0368v3</w:t>
+          <w:color w:val="A6A6A6" w:themeColor="background1" w:themeShade="A6"/>
+        </w:rPr>
+      </w:pPr>
+      <w:r>
+        <w:rPr>
+          <w:color w:val="A6A6A6" w:themeColor="background1" w:themeShade="A6"/>
+        </w:rPr>
+        <w:t>Credential ID: QSDA0368v3</w:t>
       </w:r>
     </w:p>
     <w:tbl>
@@ -976,6 +942,7 @@
     </w:p>
     <w:p>
       <w:pPr>
+        <w:spacing w:after="120"/>
         <w:ind w:right="-90"/>
         <w:rPr>
           <w:color w:val="auto"/>
@@ -1085,101 +1052,95 @@
     <w:p>
       <w:pPr>
         <w:pStyle w:val="ListParagraph"/>
-        <w:rPr>
-          <w:color w:val="auto"/>
-          <w:sz w:val="20"/>
-          <w:szCs w:val="24"/>
-        </w:rPr>
-      </w:pPr>
-      <w:r>
-        <w:rPr>
-          <w:color w:val="auto"/>
-          <w:sz w:val="20"/>
-          <w:szCs w:val="24"/>
-        </w:rPr>
-        <w:t xml:space="preserve">Expanded existing </w:t>
-      </w:r>
-      <w:r>
-        <w:rPr>
-          <w:color w:val="auto"/>
-          <w:sz w:val="20"/>
-          <w:szCs w:val="24"/>
-        </w:rPr>
-        <w:t>Neo4j graph database</w:t>
-      </w:r>
-      <w:r>
-        <w:rPr>
-          <w:color w:val="auto"/>
-          <w:sz w:val="20"/>
-          <w:szCs w:val="24"/>
-        </w:rPr>
-        <w:t xml:space="preserve"> to integrate incoming Postgres data</w:t>
-      </w:r>
-      <w:r>
-        <w:rPr>
-          <w:color w:val="auto"/>
-          <w:sz w:val="20"/>
-          <w:szCs w:val="24"/>
-        </w:rPr>
-        <w:t xml:space="preserve"> from legacy system</w:t>
-      </w:r>
-      <w:r>
-        <w:rPr>
-          <w:color w:val="auto"/>
-          <w:sz w:val="20"/>
-          <w:szCs w:val="24"/>
-        </w:rPr>
-        <w:t>.</w:t>
+        <w:spacing w:before="120" w:after="0" w:line="240" w:lineRule="auto"/>
+        <w:rPr>
+          <w:color w:val="auto"/>
+          <w:sz w:val="20"/>
+          <w:szCs w:val="24"/>
+        </w:rPr>
+      </w:pPr>
+      <w:r>
+        <w:rPr>
+          <w:color w:val="auto"/>
+          <w:sz w:val="20"/>
+          <w:szCs w:val="24"/>
+        </w:rPr>
+        <w:t>Analyzed incoming dataset from legacy system to d</w:t>
+      </w:r>
+      <w:r>
+        <w:rPr>
+          <w:color w:val="auto"/>
+          <w:sz w:val="20"/>
+          <w:szCs w:val="24"/>
+        </w:rPr>
+        <w:t xml:space="preserve">efined and integrated additional data attributes and relationships into existing </w:t>
+      </w:r>
+      <w:r>
+        <w:rPr>
+          <w:color w:val="auto"/>
+          <w:sz w:val="20"/>
+          <w:szCs w:val="24"/>
+        </w:rPr>
+        <w:t xml:space="preserve">centralized </w:t>
+      </w:r>
+      <w:r>
+        <w:rPr>
+          <w:color w:val="auto"/>
+          <w:sz w:val="20"/>
+          <w:szCs w:val="24"/>
+        </w:rPr>
+        <w:t xml:space="preserve">data </w:t>
+      </w:r>
+      <w:r>
+        <w:rPr>
+          <w:color w:val="auto"/>
+          <w:sz w:val="20"/>
+          <w:szCs w:val="24"/>
+        </w:rPr>
+        <w:t>repository</w:t>
+      </w:r>
+      <w:r>
+        <w:rPr>
+          <w:color w:val="auto"/>
+          <w:sz w:val="20"/>
+          <w:szCs w:val="24"/>
+        </w:rPr>
+        <w:t>, expanding the centralize data warehouse.</w:t>
       </w:r>
     </w:p>
     <w:p>
       <w:pPr>
         <w:pStyle w:val="ListParagraph"/>
-        <w:rPr>
-          <w:color w:val="auto"/>
-          <w:sz w:val="20"/>
-          <w:szCs w:val="24"/>
-        </w:rPr>
-      </w:pPr>
-      <w:r>
-        <w:rPr>
-          <w:color w:val="auto"/>
-          <w:sz w:val="20"/>
-          <w:szCs w:val="24"/>
-        </w:rPr>
-        <w:t>Create</w:t>
-      </w:r>
-      <w:r>
-        <w:rPr>
-          <w:color w:val="auto"/>
-          <w:sz w:val="20"/>
-          <w:szCs w:val="24"/>
-        </w:rPr>
-        <w:t xml:space="preserve">d </w:t>
-      </w:r>
-      <w:r>
-        <w:rPr>
-          <w:color w:val="auto"/>
-          <w:sz w:val="20"/>
-          <w:szCs w:val="24"/>
-        </w:rPr>
-        <w:t>data visualization that aggregated data from the Neo4j database</w:t>
-      </w:r>
-      <w:r>
-        <w:rPr>
-          <w:color w:val="auto"/>
-          <w:sz w:val="20"/>
-          <w:szCs w:val="24"/>
-        </w:rPr>
-        <w:t xml:space="preserve"> </w:t>
-      </w:r>
-      <w:r>
-        <w:rPr>
-          <w:color w:val="auto"/>
-          <w:sz w:val="20"/>
-          <w:szCs w:val="24"/>
-        </w:rPr>
-        <w:t>to streamline data analysis processes</w:t>
+        <w:spacing w:before="120" w:after="0" w:line="240" w:lineRule="auto"/>
+        <w:rPr>
+          <w:color w:val="auto"/>
+          <w:sz w:val="20"/>
+          <w:szCs w:val="24"/>
+        </w:rPr>
+      </w:pPr>
+      <w:r>
+        <w:rPr>
+          <w:color w:val="auto"/>
+          <w:sz w:val="20"/>
+          <w:szCs w:val="24"/>
+        </w:rPr>
+        <w:t>Constructed query</w:t>
+      </w:r>
+      <w:r>
+        <w:rPr>
+          <w:color w:val="auto"/>
+          <w:sz w:val="20"/>
+          <w:szCs w:val="24"/>
+        </w:rPr>
+        <w:t xml:space="preserve"> to aggregate data from</w:t>
+      </w:r>
+      <w:r>
+        <w:rPr>
+          <w:color w:val="auto"/>
+          <w:sz w:val="20"/>
+          <w:szCs w:val="24"/>
+        </w:rPr>
+        <w:t xml:space="preserve"> the centralized Neo4j database</w:t>
       </w:r>
       <w:r>
         <w:rPr>
@@ -1193,31 +1154,90 @@
     <w:p>
       <w:pPr>
         <w:pStyle w:val="ListParagraph"/>
-        <w:ind w:right="-90"/>
-        <w:rPr>
-          <w:color w:val="auto"/>
-        </w:rPr>
-      </w:pPr>
-      <w:r>
-        <w:rPr>
-          <w:color w:val="auto"/>
-          <w:sz w:val="20"/>
-          <w:szCs w:val="24"/>
-        </w:rPr>
-        <w:t>Developed a Node.js API that bridged interactions between front-end application and MongoDB</w:t>
-      </w:r>
-      <w:r>
-        <w:rPr>
-          <w:color w:val="auto"/>
-          <w:sz w:val="20"/>
-          <w:szCs w:val="24"/>
-        </w:rPr>
-        <w:t xml:space="preserve">. </w:t>
+        <w:spacing w:before="120" w:after="0" w:line="240" w:lineRule="auto"/>
+        <w:rPr>
+          <w:color w:val="auto"/>
+          <w:sz w:val="20"/>
+          <w:szCs w:val="24"/>
+        </w:rPr>
+      </w:pPr>
+      <w:r>
+        <w:rPr>
+          <w:color w:val="auto"/>
+          <w:sz w:val="20"/>
+          <w:szCs w:val="24"/>
+        </w:rPr>
+        <w:t>Create</w:t>
+      </w:r>
+      <w:r>
+        <w:rPr>
+          <w:color w:val="auto"/>
+          <w:sz w:val="20"/>
+          <w:szCs w:val="24"/>
+        </w:rPr>
+        <w:t xml:space="preserve">d </w:t>
+      </w:r>
+      <w:r>
+        <w:rPr>
+          <w:color w:val="auto"/>
+          <w:sz w:val="20"/>
+          <w:szCs w:val="24"/>
+        </w:rPr>
+        <w:t xml:space="preserve">data visualization </w:t>
+      </w:r>
+      <w:r>
+        <w:rPr>
+          <w:color w:val="auto"/>
+          <w:sz w:val="20"/>
+          <w:szCs w:val="24"/>
+        </w:rPr>
+        <w:t>with</w:t>
+      </w:r>
+      <w:r>
+        <w:rPr>
+          <w:color w:val="auto"/>
+          <w:sz w:val="20"/>
+          <w:szCs w:val="24"/>
+        </w:rPr>
+        <w:t xml:space="preserve"> data from the Neo4j database</w:t>
+      </w:r>
+      <w:r>
+        <w:rPr>
+          <w:color w:val="auto"/>
+          <w:sz w:val="20"/>
+          <w:szCs w:val="24"/>
+        </w:rPr>
+        <w:t xml:space="preserve"> </w:t>
+      </w:r>
+      <w:r>
+        <w:rPr>
+          <w:color w:val="auto"/>
+          <w:sz w:val="20"/>
+          <w:szCs w:val="24"/>
+        </w:rPr>
+        <w:t>to streamline data analysis processes</w:t>
+      </w:r>
+      <w:r>
+        <w:rPr>
+          <w:color w:val="auto"/>
+          <w:sz w:val="20"/>
+          <w:szCs w:val="24"/>
+        </w:rPr>
+        <w:t xml:space="preserve"> in Jupyter notebook</w:t>
+      </w:r>
+      <w:r>
+        <w:rPr>
+          <w:color w:val="auto"/>
+          <w:sz w:val="20"/>
+          <w:szCs w:val="24"/>
+        </w:rPr>
+        <w:t>.</w:t>
       </w:r>
     </w:p>
     <w:p>
       <w:pPr>
         <w:pStyle w:val="ListParagraph"/>
+        <w:spacing w:before="120" w:after="0" w:line="240" w:lineRule="auto"/>
         <w:ind w:right="-90"/>
         <w:rPr>
           <w:color w:val="auto"/>
@@ -1282,7 +1302,9 @@
     </w:p>
     <w:p>
       <w:pPr>
+        <w:spacing w:before="120"/>
         <w:ind w:left="1" w:right="-90"/>
+        <w:contextualSpacing/>
         <w:rPr>
           <w:color w:val="auto"/>
         </w:rPr>
@@ -1384,6 +1406,7 @@
     <w:p>
       <w:pPr>
         <w:pStyle w:val="ListParagraph"/>
+        <w:spacing w:before="120" w:after="0" w:line="240" w:lineRule="auto"/>
         <w:rPr>
           <w:color w:val="auto"/>
           <w:sz w:val="20"/>
@@ -1426,98 +1449,169 @@
     <w:p>
       <w:pPr>
         <w:pStyle w:val="ListParagraph"/>
-        <w:rPr>
-          <w:color w:val="auto"/>
-          <w:sz w:val="20"/>
-          <w:szCs w:val="24"/>
-        </w:rPr>
-      </w:pPr>
-      <w:r>
-        <w:rPr>
-          <w:color w:val="auto"/>
-          <w:sz w:val="20"/>
-          <w:szCs w:val="24"/>
-        </w:rPr>
-        <w:t xml:space="preserve">Monitored critical data quality metrics and enforced validation rules, </w:t>
-      </w:r>
-      <w:r>
-        <w:rPr>
-          <w:color w:val="auto"/>
-          <w:sz w:val="20"/>
-          <w:szCs w:val="24"/>
-        </w:rPr>
-        <w:t>established a thorough governance standard that led to a reduction in migration errors</w:t>
-      </w:r>
-      <w:r>
-        <w:rPr>
-          <w:color w:val="auto"/>
-          <w:sz w:val="20"/>
-          <w:szCs w:val="24"/>
-        </w:rPr>
-        <w:t xml:space="preserve">, </w:t>
-      </w:r>
-      <w:r>
-        <w:rPr>
-          <w:color w:val="auto"/>
-          <w:sz w:val="20"/>
-          <w:szCs w:val="24"/>
-        </w:rPr>
-        <w:t>ensuring high-quality datasets.</w:t>
+        <w:spacing w:before="120" w:after="0" w:line="240" w:lineRule="auto"/>
+        <w:rPr>
+          <w:color w:val="auto"/>
+          <w:sz w:val="20"/>
+          <w:szCs w:val="24"/>
+        </w:rPr>
+      </w:pPr>
+      <w:r>
+        <w:rPr>
+          <w:color w:val="auto"/>
+          <w:sz w:val="20"/>
+          <w:szCs w:val="24"/>
+        </w:rPr>
+        <w:t xml:space="preserve">Monitored data quality metrics and enforced validation rules, </w:t>
+      </w:r>
+      <w:r>
+        <w:rPr>
+          <w:color w:val="auto"/>
+          <w:sz w:val="20"/>
+          <w:szCs w:val="24"/>
+        </w:rPr>
+        <w:t>established a thorough governance</w:t>
+      </w:r>
+      <w:r>
+        <w:rPr>
+          <w:color w:val="auto"/>
+          <w:sz w:val="20"/>
+          <w:szCs w:val="24"/>
+        </w:rPr>
+        <w:t xml:space="preserve"> and</w:t>
+      </w:r>
+      <w:r>
+        <w:rPr>
+          <w:color w:val="auto"/>
+          <w:sz w:val="20"/>
+          <w:szCs w:val="24"/>
+        </w:rPr>
+        <w:t xml:space="preserve"> </w:t>
+      </w:r>
+      <w:r>
+        <w:rPr>
+          <w:color w:val="auto"/>
+          <w:sz w:val="20"/>
+          <w:szCs w:val="24"/>
+        </w:rPr>
+        <w:t>reducing</w:t>
+      </w:r>
+      <w:r>
+        <w:rPr>
+          <w:color w:val="auto"/>
+          <w:sz w:val="20"/>
+          <w:szCs w:val="24"/>
+        </w:rPr>
+        <w:t xml:space="preserve"> migration errors</w:t>
+      </w:r>
+      <w:r>
+        <w:rPr>
+          <w:color w:val="auto"/>
+          <w:sz w:val="20"/>
+          <w:szCs w:val="24"/>
+        </w:rPr>
+        <w:t>.</w:t>
       </w:r>
     </w:p>
     <w:p>
       <w:pPr>
         <w:pStyle w:val="ListParagraph"/>
-        <w:rPr>
-          <w:color w:val="auto"/>
-          <w:sz w:val="20"/>
-          <w:szCs w:val="24"/>
-        </w:rPr>
-      </w:pPr>
-      <w:r>
-        <w:rPr>
-          <w:color w:val="auto"/>
-          <w:sz w:val="20"/>
-          <w:szCs w:val="28"/>
-        </w:rPr>
-        <w:t xml:space="preserve">Built interactive dashboards in Tableau to monitor and validate data quality during and </w:t>
-      </w:r>
-      <w:r>
-        <w:rPr>
-          <w:color w:val="auto"/>
-          <w:sz w:val="20"/>
-          <w:szCs w:val="28"/>
-        </w:rPr>
-        <w:t>post-</w:t>
-      </w:r>
-      <w:r>
-        <w:rPr>
-          <w:color w:val="auto"/>
-          <w:sz w:val="20"/>
-          <w:szCs w:val="28"/>
-        </w:rPr>
-        <w:t>migration</w:t>
-      </w:r>
-      <w:r>
-        <w:rPr>
-          <w:color w:val="auto"/>
-          <w:sz w:val="20"/>
-          <w:szCs w:val="28"/>
-        </w:rPr>
-        <w:t xml:space="preserve">, </w:t>
-      </w:r>
-      <w:r>
-        <w:rPr>
-          <w:color w:val="auto"/>
-          <w:sz w:val="20"/>
-          <w:szCs w:val="28"/>
-        </w:rPr>
-        <w:t>providing real-time insights into accuracy, completeness, and consistency metrics.</w:t>
+        <w:spacing w:before="120" w:after="0" w:line="240" w:lineRule="auto"/>
+        <w:rPr>
+          <w:color w:val="auto"/>
+          <w:sz w:val="20"/>
+          <w:szCs w:val="24"/>
+        </w:rPr>
+      </w:pPr>
+      <w:r>
+        <w:rPr>
+          <w:color w:val="auto"/>
+          <w:sz w:val="20"/>
+          <w:szCs w:val="24"/>
+        </w:rPr>
+        <w:t>Engineered and executed a SQL query to aggregate data from centralize data repository, reducing report generation time by 60%.</w:t>
       </w:r>
     </w:p>
     <w:p>
       <w:pPr>
+        <w:pStyle w:val="ListParagraph"/>
+        <w:spacing w:before="120" w:after="0" w:line="240" w:lineRule="auto"/>
+        <w:rPr>
+          <w:color w:val="auto"/>
+          <w:sz w:val="20"/>
+          <w:szCs w:val="24"/>
+        </w:rPr>
+      </w:pPr>
+      <w:r>
+        <w:rPr>
+          <w:color w:val="auto"/>
+          <w:sz w:val="20"/>
+          <w:szCs w:val="28"/>
+        </w:rPr>
+        <w:t xml:space="preserve">Built interactive </w:t>
+      </w:r>
+      <w:r>
+        <w:rPr>
+          <w:color w:val="auto"/>
+          <w:sz w:val="20"/>
+          <w:szCs w:val="28"/>
+        </w:rPr>
+        <w:t xml:space="preserve">Tableau </w:t>
+      </w:r>
+      <w:r>
+        <w:rPr>
+          <w:color w:val="auto"/>
+          <w:sz w:val="20"/>
+          <w:szCs w:val="28"/>
+        </w:rPr>
+        <w:t xml:space="preserve">dashboards to monitor and validate data quality during and </w:t>
+      </w:r>
+      <w:r>
+        <w:rPr>
+          <w:color w:val="auto"/>
+          <w:sz w:val="20"/>
+          <w:szCs w:val="28"/>
+        </w:rPr>
+        <w:t>post-</w:t>
+      </w:r>
+      <w:r>
+        <w:rPr>
+          <w:color w:val="auto"/>
+          <w:sz w:val="20"/>
+          <w:szCs w:val="28"/>
+        </w:rPr>
+        <w:t>migration</w:t>
+      </w:r>
+      <w:r>
+        <w:rPr>
+          <w:color w:val="auto"/>
+          <w:sz w:val="20"/>
+          <w:szCs w:val="28"/>
+        </w:rPr>
+        <w:t xml:space="preserve">, </w:t>
+      </w:r>
+      <w:r>
+        <w:rPr>
+          <w:color w:val="auto"/>
+          <w:sz w:val="20"/>
+          <w:szCs w:val="28"/>
+        </w:rPr>
+        <w:t xml:space="preserve">providing real-time insights into </w:t>
+      </w:r>
+      <w:r>
+        <w:rPr>
+          <w:color w:val="auto"/>
+          <w:sz w:val="20"/>
+          <w:szCs w:val="28"/>
+        </w:rPr>
+        <w:t xml:space="preserve">migration progress. </w:t>
+      </w:r>
+    </w:p>
+    <w:p>
+      <w:pPr>
+        <w:spacing w:before="120"/>
         <w:ind w:right="-90"/>
+        <w:contextualSpacing/>
         <w:rPr>
           <w:color w:val="auto"/>
         </w:rPr>
@@ -1582,6 +1676,7 @@
     <w:p>
       <w:pPr>
         <w:pStyle w:val="ListParagraph"/>
+        <w:spacing w:before="120" w:after="0" w:line="240" w:lineRule="auto"/>
         <w:rPr>
           <w:color w:val="auto"/>
           <w:sz w:val="20"/>
@@ -1690,6 +1785,7 @@
     <w:p>
       <w:pPr>
         <w:pStyle w:val="ListParagraph"/>
+        <w:spacing w:before="120" w:after="0" w:line="240" w:lineRule="auto"/>
         <w:rPr>
           <w:color w:val="auto"/>
           <w:sz w:val="20"/>
@@ -1710,7 +1806,23 @@
           <w:sz w:val="20"/>
           <w:szCs w:val="20"/>
         </w:rPr>
-        <w:t xml:space="preserve"> and implemented a complex AWS Athena query system to retrieve and process data from AWS </w:t>
+        <w:t xml:space="preserve"> and implemented a</w:t>
+      </w:r>
+      <w:r>
+        <w:rPr>
+          <w:color w:val="auto"/>
+          <w:sz w:val="20"/>
+          <w:szCs w:val="20"/>
+        </w:rPr>
+        <w:t xml:space="preserve">n </w:t>
+      </w:r>
+      <w:r>
+        <w:rPr>
+          <w:color w:val="auto"/>
+          <w:sz w:val="20"/>
+          <w:szCs w:val="20"/>
+        </w:rPr>
+        <w:t xml:space="preserve">AWS Athena query system to retrieve and process data from AWS </w:t>
       </w:r>
       <w:r>
         <w:rPr>
@@ -1732,6 +1844,7 @@
     <w:p>
       <w:pPr>
         <w:pStyle w:val="ListParagraph"/>
+        <w:spacing w:before="120" w:after="0" w:line="240" w:lineRule="auto"/>
         <w:rPr>
           <w:color w:val="auto"/>
           <w:sz w:val="20"/>
@@ -1822,6 +1935,7 @@
     <w:p>
       <w:pPr>
         <w:pStyle w:val="ListParagraph"/>
+        <w:spacing w:before="120" w:after="0" w:line="240" w:lineRule="auto"/>
         <w:rPr>
           <w:color w:val="auto"/>
           <w:sz w:val="22"/>
@@ -1880,6 +1994,7 @@
     <w:p>
       <w:pPr>
         <w:pStyle w:val="ListParagraph"/>
+        <w:spacing w:before="120" w:after="0" w:line="240" w:lineRule="auto"/>
         <w:rPr>
           <w:color w:val="auto"/>
           <w:sz w:val="22"/>
@@ -1900,7 +2015,7 @@
           <w:sz w:val="20"/>
           <w:szCs w:val="36"/>
         </w:rPr>
-        <w:t>ayered Data Architecture with a Normalized Central Layer</w:t>
+        <w:t xml:space="preserve">ayered </w:t>
       </w:r>
       <w:r>
         <w:rPr>
@@ -1908,6 +2023,70 @@
           <w:sz w:val="20"/>
           <w:szCs w:val="36"/>
         </w:rPr>
+        <w:t>d</w:t>
+      </w:r>
+      <w:r>
+        <w:rPr>
+          <w:color w:val="auto"/>
+          <w:sz w:val="20"/>
+          <w:szCs w:val="36"/>
+        </w:rPr>
+        <w:t xml:space="preserve">ata </w:t>
+      </w:r>
+      <w:r>
+        <w:rPr>
+          <w:color w:val="auto"/>
+          <w:sz w:val="20"/>
+          <w:szCs w:val="36"/>
+        </w:rPr>
+        <w:t>a</w:t>
+      </w:r>
+      <w:r>
+        <w:rPr>
+          <w:color w:val="auto"/>
+          <w:sz w:val="20"/>
+          <w:szCs w:val="36"/>
+        </w:rPr>
+        <w:t xml:space="preserve">rchitecture with a </w:t>
+      </w:r>
+      <w:r>
+        <w:rPr>
+          <w:color w:val="auto"/>
+          <w:sz w:val="20"/>
+          <w:szCs w:val="36"/>
+        </w:rPr>
+        <w:t>n</w:t>
+      </w:r>
+      <w:r>
+        <w:rPr>
+          <w:color w:val="auto"/>
+          <w:sz w:val="20"/>
+          <w:szCs w:val="36"/>
+        </w:rPr>
+        <w:t xml:space="preserve">ormalized </w:t>
+      </w:r>
+      <w:r>
+        <w:rPr>
+          <w:color w:val="auto"/>
+          <w:sz w:val="20"/>
+          <w:szCs w:val="36"/>
+        </w:rPr>
+        <w:t>c</w:t>
+      </w:r>
+      <w:r>
+        <w:rPr>
+          <w:color w:val="auto"/>
+          <w:sz w:val="20"/>
+          <w:szCs w:val="36"/>
+        </w:rPr>
+        <w:t>entral Layer</w:t>
+      </w:r>
+      <w:r>
+        <w:rPr>
+          <w:color w:val="auto"/>
+          <w:sz w:val="20"/>
+          <w:szCs w:val="36"/>
+        </w:rPr>
         <w:t xml:space="preserve"> a</w:t>
       </w:r>
       <w:r>
@@ -1916,7 +2095,7 @@
           <w:sz w:val="20"/>
           <w:szCs w:val="36"/>
         </w:rPr>
-        <w:t>nd a Staging Area</w:t>
+        <w:t xml:space="preserve">nd a </w:t>
       </w:r>
       <w:r>
         <w:rPr>
@@ -1924,6 +2103,22 @@
           <w:sz w:val="20"/>
           <w:szCs w:val="36"/>
         </w:rPr>
+        <w:t>s</w:t>
+      </w:r>
+      <w:r>
+        <w:rPr>
+          <w:color w:val="auto"/>
+          <w:sz w:val="20"/>
+          <w:szCs w:val="36"/>
+        </w:rPr>
+        <w:t>taging Area</w:t>
+      </w:r>
+      <w:r>
+        <w:rPr>
+          <w:color w:val="auto"/>
+          <w:sz w:val="20"/>
+          <w:szCs w:val="36"/>
+        </w:rPr>
         <w:t xml:space="preserve">; </w:t>
       </w:r>
       <w:r>
@@ -1932,7 +2127,39 @@
           <w:sz w:val="20"/>
           <w:szCs w:val="36"/>
         </w:rPr>
-        <w:t>tailored Data Marts for end users</w:t>
+        <w:t xml:space="preserve">tailored </w:t>
+      </w:r>
+      <w:r>
+        <w:rPr>
+          <w:color w:val="auto"/>
+          <w:sz w:val="20"/>
+          <w:szCs w:val="36"/>
+        </w:rPr>
+        <w:t>d</w:t>
+      </w:r>
+      <w:r>
+        <w:rPr>
+          <w:color w:val="auto"/>
+          <w:sz w:val="20"/>
+          <w:szCs w:val="36"/>
+        </w:rPr>
+        <w:t xml:space="preserve">ata </w:t>
+      </w:r>
+      <w:r>
+        <w:rPr>
+          <w:color w:val="auto"/>
+          <w:sz w:val="20"/>
+          <w:szCs w:val="36"/>
+        </w:rPr>
+        <w:t>m</w:t>
+      </w:r>
+      <w:r>
+        <w:rPr>
+          <w:color w:val="auto"/>
+          <w:sz w:val="20"/>
+          <w:szCs w:val="36"/>
+        </w:rPr>
+        <w:t>arts for end users</w:t>
       </w:r>
       <w:r>
         <w:rPr>
@@ -1949,7 +2176,8 @@
         <w:tabs>
           <w:tab w:val="clear" w:pos="10800"/>
         </w:tabs>
-        <w:spacing w:after="200" w:line="276" w:lineRule="auto"/>
+        <w:spacing w:before="120"/>
+        <w:contextualSpacing/>
         <w:rPr>
           <w:rFonts w:ascii="Calibri" w:eastAsia="Calibri" w:hAnsi="Calibri" w:cs="Calibri"/>
           <w:color w:val="auto"/>
@@ -1971,6 +2199,7 @@
           <w:ilvl w:val="0"/>
           <w:numId w:val="0"/>
         </w:numPr>
+        <w:spacing w:before="120" w:after="0" w:line="240" w:lineRule="auto"/>
         <w:ind w:left="1"/>
         <w:rPr>
           <w:rStyle w:val="CapsExpandedColored"/>
@@ -1984,7 +2213,9 @@
     </w:p>
     <w:p>
       <w:pPr>
+        <w:spacing w:before="120"/>
         <w:ind w:right="-90"/>
+        <w:contextualSpacing/>
         <w:rPr>
           <w:color w:val="auto"/>
         </w:rPr>
@@ -2043,6 +2274,7 @@
     <w:p>
       <w:pPr>
         <w:pStyle w:val="ListParagraph"/>
+        <w:spacing w:before="120" w:after="0" w:line="240" w:lineRule="auto"/>
         <w:rPr>
           <w:color w:val="auto"/>
           <w:sz w:val="20"/>
@@ -2061,6 +2293,7 @@
     <w:p>
       <w:pPr>
         <w:pStyle w:val="ListParagraph"/>
+        <w:spacing w:before="120" w:after="0" w:line="240" w:lineRule="auto"/>
         <w:rPr>
           <w:color w:val="auto"/>
           <w:sz w:val="20"/>
@@ -2079,6 +2312,7 @@
     <w:p>
       <w:pPr>
         <w:pStyle w:val="ListParagraph"/>
+        <w:spacing w:before="120" w:after="0" w:line="240" w:lineRule="auto"/>
         <w:rPr>
           <w:color w:val="auto"/>
           <w:sz w:val="20"/>
@@ -2097,6 +2331,7 @@
     <w:p>
       <w:pPr>
         <w:pStyle w:val="ListParagraph"/>
+        <w:spacing w:before="120" w:after="0" w:line="240" w:lineRule="auto"/>
         <w:rPr>
           <w:color w:val="auto"/>
           <w:sz w:val="20"/>
@@ -2138,7 +2373,9 @@
     </w:p>
     <w:p>
       <w:pPr>
+        <w:spacing w:before="120"/>
         <w:ind w:left="1"/>
+        <w:contextualSpacing/>
         <w:rPr>
           <w:color w:val="auto"/>
           <w:szCs w:val="24"/>
@@ -2147,7 +2384,9 @@
     </w:p>
     <w:p>
       <w:pPr>
+        <w:spacing w:before="120"/>
         <w:ind w:right="-90"/>
+        <w:contextualSpacing/>
         <w:rPr>
           <w:color w:val="auto"/>
         </w:rPr>
@@ -2219,6 +2458,7 @@
     <w:p>
       <w:pPr>
         <w:pStyle w:val="ListParagraph"/>
+        <w:spacing w:before="120" w:after="0" w:line="240" w:lineRule="auto"/>
         <w:rPr>
           <w:color w:val="auto"/>
           <w:sz w:val="20"/>
@@ -2237,6 +2477,7 @@
     <w:p>
       <w:pPr>
         <w:pStyle w:val="ListParagraph"/>
+        <w:spacing w:before="120" w:after="0" w:line="240" w:lineRule="auto"/>
         <w:rPr>
           <w:color w:val="auto"/>
           <w:sz w:val="20"/>
@@ -2255,6 +2496,7 @@
     <w:p>
       <w:pPr>
         <w:pStyle w:val="ListParagraph"/>
+        <w:spacing w:before="120" w:after="0" w:line="240" w:lineRule="auto"/>
         <w:rPr>
           <w:color w:val="auto"/>
           <w:sz w:val="20"/>

</xml_diff>